<commit_message>
Cambio en modelo de hoja
</commit_message>
<xml_diff>
--- a/Entregables/ACHP_008 - Informe de Métricas de Calidad.docx
+++ b/Entregables/ACHP_008 - Informe de Métricas de Calidad.docx
@@ -730,12 +730,12 @@
       <w:tblGrid>
         <w:gridCol w:w="1594"/>
         <w:gridCol w:w="1594"/>
-        <w:gridCol w:w="1967"/>
-        <w:gridCol w:w="1474"/>
-        <w:gridCol w:w="2235"/>
+        <w:gridCol w:w="1968"/>
+        <w:gridCol w:w="1475"/>
+        <w:gridCol w:w="2234"/>
         <w:gridCol w:w="1144"/>
         <w:gridCol w:w="1462"/>
-        <w:gridCol w:w="1990"/>
+        <w:gridCol w:w="1989"/>
       </w:tblGrid>
       <w:tr>
         <w:trPr>
@@ -809,7 +809,7 @@
         </w:tc>
         <w:tc>
           <w:tcPr>
-            <w:tcW w:w="547" w:type="pct"/>
+            <w:tcW w:w="592" w:type="pct"/>
             <w:vMerge w:val="restart"/>
             <w:shd w:val="clear" w:color="auto" w:fill="F2F2F2"/>
             <w:vAlign w:val="center"/>
@@ -839,7 +839,7 @@
         </w:tc>
         <w:tc>
           <w:tcPr>
-            <w:tcW w:w="740" w:type="pct"/>
+            <w:tcW w:w="731" w:type="pct"/>
             <w:vMerge w:val="restart"/>
             <w:shd w:val="clear" w:color="auto" w:fill="F2F2F2"/>
             <w:vAlign w:val="center"/>
@@ -869,7 +869,7 @@
         </w:tc>
         <w:tc>
           <w:tcPr>
-            <w:tcW w:w="557" w:type="pct"/>
+            <w:tcW w:w="548" w:type="pct"/>
             <w:vMerge w:val="restart"/>
             <w:shd w:val="clear" w:color="auto" w:fill="F2F2F2"/>
             <w:vAlign w:val="center"/>
@@ -899,7 +899,7 @@
         </w:tc>
         <w:tc>
           <w:tcPr>
-            <w:tcW w:w="839" w:type="pct"/>
+            <w:tcW w:w="830" w:type="pct"/>
             <w:vMerge w:val="restart"/>
             <w:shd w:val="clear" w:color="auto" w:fill="F2F2F2"/>
             <w:vAlign w:val="center"/>
@@ -929,7 +929,7 @@
         </w:tc>
         <w:tc>
           <w:tcPr>
-            <w:tcW w:w="977" w:type="pct"/>
+            <w:tcW w:w="968" w:type="pct"/>
             <w:gridSpan w:val="2"/>
             <w:shd w:val="clear" w:color="auto" w:fill="F2F2F2"/>
             <w:vAlign w:val="center"/>
@@ -959,7 +959,7 @@
         </w:tc>
         <w:tc>
           <w:tcPr>
-            <w:tcW w:w="748" w:type="pct"/>
+            <w:tcW w:w="739" w:type="pct"/>
             <w:vMerge w:val="restart"/>
             <w:shd w:val="clear" w:color="auto" w:fill="F2F2F2"/>
             <w:vAlign w:val="center"/>
@@ -1015,7 +1015,7 @@
         </w:tc>
         <w:tc>
           <w:tcPr>
-            <w:tcW w:w="547" w:type="pct"/>
+            <w:tcW w:w="592" w:type="pct"/>
             <w:vMerge/>
             <w:shd w:val="clear" w:color="auto" w:fill="E0E0E0"/>
             <w:vAlign w:val="center"/>
@@ -1035,7 +1035,7 @@
         </w:tc>
         <w:tc>
           <w:tcPr>
-            <w:tcW w:w="740" w:type="pct"/>
+            <w:tcW w:w="731" w:type="pct"/>
             <w:vMerge/>
             <w:shd w:val="clear" w:color="auto" w:fill="E0E0E0"/>
             <w:vAlign w:val="center"/>
@@ -1055,7 +1055,7 @@
         </w:tc>
         <w:tc>
           <w:tcPr>
-            <w:tcW w:w="557" w:type="pct"/>
+            <w:tcW w:w="548" w:type="pct"/>
             <w:vMerge/>
             <w:shd w:val="clear" w:color="auto" w:fill="E0E0E0"/>
             <w:vAlign w:val="center"/>
@@ -1075,7 +1075,7 @@
         </w:tc>
         <w:tc>
           <w:tcPr>
-            <w:tcW w:w="839" w:type="pct"/>
+            <w:tcW w:w="830" w:type="pct"/>
             <w:vMerge/>
             <w:shd w:val="clear" w:color="auto" w:fill="E0E0E0"/>
             <w:vAlign w:val="center"/>
@@ -1124,7 +1124,7 @@
         </w:tc>
         <w:tc>
           <w:tcPr>
-            <w:tcW w:w="552" w:type="pct"/>
+            <w:tcW w:w="543" w:type="pct"/>
             <w:shd w:val="clear" w:color="auto" w:fill="F2F2F2"/>
             <w:vAlign w:val="center"/>
           </w:tcPr>
@@ -1153,7 +1153,7 @@
         </w:tc>
         <w:tc>
           <w:tcPr>
-            <w:tcW w:w="748" w:type="pct"/>
+            <w:tcW w:w="739" w:type="pct"/>
             <w:vMerge/>
             <w:shd w:val="clear" w:color="auto" w:fill="E0E0E0"/>
             <w:vAlign w:val="center"/>
@@ -1205,7 +1205,7 @@
         </w:tc>
         <w:tc>
           <w:tcPr>
-            <w:tcW w:w="547" w:type="pct"/>
+            <w:tcW w:w="592" w:type="pct"/>
           </w:tcPr>
           <w:p>
             <w:pPr>
@@ -1237,7 +1237,7 @@
         </w:tc>
         <w:tc>
           <w:tcPr>
-            <w:tcW w:w="740" w:type="pct"/>
+            <w:tcW w:w="731" w:type="pct"/>
           </w:tcPr>
           <w:p>
             <w:pPr>
@@ -1258,7 +1258,7 @@
         </w:tc>
         <w:tc>
           <w:tcPr>
-            <w:tcW w:w="557" w:type="pct"/>
+            <w:tcW w:w="548" w:type="pct"/>
           </w:tcPr>
           <w:p>
             <w:pPr>
@@ -1300,7 +1300,7 @@
         </w:tc>
         <w:tc>
           <w:tcPr>
-            <w:tcW w:w="839" w:type="pct"/>
+            <w:tcW w:w="830" w:type="pct"/>
           </w:tcPr>
           <w:p>
             <w:pPr>
@@ -1346,7 +1346,7 @@
         </w:tc>
         <w:tc>
           <w:tcPr>
-            <w:tcW w:w="552" w:type="pct"/>
+            <w:tcW w:w="543" w:type="pct"/>
           </w:tcPr>
           <w:p>
             <w:pPr>
@@ -1364,7 +1364,7 @@
         </w:tc>
         <w:tc>
           <w:tcPr>
-            <w:tcW w:w="748" w:type="pct"/>
+            <w:tcW w:w="739" w:type="pct"/>
           </w:tcPr>
           <w:p>
             <w:pPr>
@@ -1403,7 +1403,7 @@
         </w:tc>
         <w:tc>
           <w:tcPr>
-            <w:tcW w:w="547" w:type="pct"/>
+            <w:tcW w:w="592" w:type="pct"/>
           </w:tcPr>
           <w:p>
             <w:pPr>
@@ -1421,7 +1421,7 @@
         </w:tc>
         <w:tc>
           <w:tcPr>
-            <w:tcW w:w="740" w:type="pct"/>
+            <w:tcW w:w="731" w:type="pct"/>
           </w:tcPr>
           <w:p>
             <w:pPr>
@@ -1487,7 +1487,7 @@
         </w:tc>
         <w:tc>
           <w:tcPr>
-            <w:tcW w:w="557" w:type="pct"/>
+            <w:tcW w:w="548" w:type="pct"/>
           </w:tcPr>
           <w:p>
             <w:pPr>
@@ -1518,7 +1518,7 @@
         </w:tc>
         <w:tc>
           <w:tcPr>
-            <w:tcW w:w="839" w:type="pct"/>
+            <w:tcW w:w="830" w:type="pct"/>
           </w:tcPr>
           <w:p>
             <w:pPr>
@@ -1564,7 +1564,7 @@
         </w:tc>
         <w:tc>
           <w:tcPr>
-            <w:tcW w:w="552" w:type="pct"/>
+            <w:tcW w:w="543" w:type="pct"/>
           </w:tcPr>
           <w:p>
             <w:pPr>
@@ -1582,7 +1582,7 @@
         </w:tc>
         <w:tc>
           <w:tcPr>
-            <w:tcW w:w="748" w:type="pct"/>
+            <w:tcW w:w="739" w:type="pct"/>
           </w:tcPr>
           <w:p>
             <w:pPr>
@@ -1632,7 +1632,7 @@
         </w:tc>
         <w:tc>
           <w:tcPr>
-            <w:tcW w:w="547" w:type="pct"/>
+            <w:tcW w:w="592" w:type="pct"/>
           </w:tcPr>
           <w:p>
             <w:pPr>
@@ -1650,7 +1650,7 @@
         </w:tc>
         <w:tc>
           <w:tcPr>
-            <w:tcW w:w="740" w:type="pct"/>
+            <w:tcW w:w="731" w:type="pct"/>
           </w:tcPr>
           <w:p>
             <w:pPr>
@@ -1668,7 +1668,7 @@
         </w:tc>
         <w:tc>
           <w:tcPr>
-            <w:tcW w:w="557" w:type="pct"/>
+            <w:tcW w:w="548" w:type="pct"/>
           </w:tcPr>
           <w:p>
             <w:pPr>
@@ -1710,7 +1710,7 @@
         </w:tc>
         <w:tc>
           <w:tcPr>
-            <w:tcW w:w="839" w:type="pct"/>
+            <w:tcW w:w="830" w:type="pct"/>
           </w:tcPr>
           <w:p>
             <w:pPr>
@@ -1792,7 +1792,7 @@
         </w:tc>
         <w:tc>
           <w:tcPr>
-            <w:tcW w:w="552" w:type="pct"/>
+            <w:tcW w:w="543" w:type="pct"/>
           </w:tcPr>
           <w:p>
             <w:pPr>
@@ -1810,7 +1810,7 @@
         </w:tc>
         <w:tc>
           <w:tcPr>
-            <w:tcW w:w="748" w:type="pct"/>
+            <w:tcW w:w="739" w:type="pct"/>
           </w:tcPr>
           <w:p>
             <w:pPr>
@@ -1852,7 +1852,7 @@
         </w:tc>
         <w:tc>
           <w:tcPr>
-            <w:tcW w:w="547" w:type="pct"/>
+            <w:tcW w:w="592" w:type="pct"/>
           </w:tcPr>
           <w:p>
             <w:pPr>
@@ -1870,7 +1870,7 @@
         </w:tc>
         <w:tc>
           <w:tcPr>
-            <w:tcW w:w="740" w:type="pct"/>
+            <w:tcW w:w="731" w:type="pct"/>
           </w:tcPr>
           <w:p>
             <w:pPr>
@@ -1888,7 +1888,7 @@
         </w:tc>
         <w:tc>
           <w:tcPr>
-            <w:tcW w:w="557" w:type="pct"/>
+            <w:tcW w:w="548" w:type="pct"/>
           </w:tcPr>
           <w:p>
             <w:pPr>
@@ -1930,7 +1930,7 @@
         </w:tc>
         <w:tc>
           <w:tcPr>
-            <w:tcW w:w="839" w:type="pct"/>
+            <w:tcW w:w="830" w:type="pct"/>
           </w:tcPr>
           <w:p>
             <w:pPr>
@@ -1976,7 +1976,7 @@
         </w:tc>
         <w:tc>
           <w:tcPr>
-            <w:tcW w:w="552" w:type="pct"/>
+            <w:tcW w:w="543" w:type="pct"/>
           </w:tcPr>
           <w:p>
             <w:pPr>
@@ -1994,7 +1994,7 @@
         </w:tc>
         <w:tc>
           <w:tcPr>
-            <w:tcW w:w="748" w:type="pct"/>
+            <w:tcW w:w="739" w:type="pct"/>
           </w:tcPr>
           <w:p>
             <w:pPr>
@@ -2050,7 +2050,7 @@
         </w:tc>
         <w:tc>
           <w:tcPr>
-            <w:tcW w:w="547" w:type="pct"/>
+            <w:tcW w:w="592" w:type="pct"/>
           </w:tcPr>
           <w:p>
             <w:pPr>
@@ -2076,7 +2076,7 @@
         </w:tc>
         <w:tc>
           <w:tcPr>
-            <w:tcW w:w="740" w:type="pct"/>
+            <w:tcW w:w="731" w:type="pct"/>
           </w:tcPr>
           <w:p>
             <w:pPr>
@@ -2094,7 +2094,7 @@
         </w:tc>
         <w:tc>
           <w:tcPr>
-            <w:tcW w:w="557" w:type="pct"/>
+            <w:tcW w:w="548" w:type="pct"/>
           </w:tcPr>
           <w:p>
             <w:pPr>
@@ -2136,7 +2136,7 @@
         </w:tc>
         <w:tc>
           <w:tcPr>
-            <w:tcW w:w="839" w:type="pct"/>
+            <w:tcW w:w="830" w:type="pct"/>
           </w:tcPr>
           <w:p>
             <w:pPr>
@@ -2182,7 +2182,7 @@
         </w:tc>
         <w:tc>
           <w:tcPr>
-            <w:tcW w:w="552" w:type="pct"/>
+            <w:tcW w:w="543" w:type="pct"/>
           </w:tcPr>
           <w:p>
             <w:pPr>
@@ -2200,7 +2200,7 @@
         </w:tc>
         <w:tc>
           <w:tcPr>
-            <w:tcW w:w="748" w:type="pct"/>
+            <w:tcW w:w="739" w:type="pct"/>
           </w:tcPr>
           <w:p>
             <w:pPr>
@@ -2256,7 +2256,7 @@
         </w:tc>
         <w:tc>
           <w:tcPr>
-            <w:tcW w:w="547" w:type="pct"/>
+            <w:tcW w:w="592" w:type="pct"/>
           </w:tcPr>
           <w:p>
             <w:pPr>
@@ -2274,7 +2274,7 @@
         </w:tc>
         <w:tc>
           <w:tcPr>
-            <w:tcW w:w="740" w:type="pct"/>
+            <w:tcW w:w="731" w:type="pct"/>
           </w:tcPr>
           <w:p>
             <w:pPr>
@@ -2292,7 +2292,7 @@
         </w:tc>
         <w:tc>
           <w:tcPr>
-            <w:tcW w:w="557" w:type="pct"/>
+            <w:tcW w:w="548" w:type="pct"/>
           </w:tcPr>
           <w:p>
             <w:pPr>
@@ -2334,7 +2334,7 @@
         </w:tc>
         <w:tc>
           <w:tcPr>
-            <w:tcW w:w="839" w:type="pct"/>
+            <w:tcW w:w="830" w:type="pct"/>
           </w:tcPr>
           <w:p>
             <w:pPr>
@@ -2380,7 +2380,7 @@
         </w:tc>
         <w:tc>
           <w:tcPr>
-            <w:tcW w:w="552" w:type="pct"/>
+            <w:tcW w:w="543" w:type="pct"/>
           </w:tcPr>
           <w:p>
             <w:pPr>
@@ -2410,7 +2410,7 @@
         </w:tc>
         <w:tc>
           <w:tcPr>
-            <w:tcW w:w="748" w:type="pct"/>
+            <w:tcW w:w="739" w:type="pct"/>
           </w:tcPr>
           <w:p>
             <w:pPr>
@@ -2431,108 +2431,6 @@
               <w:lastRenderedPageBreak/>
               <w:t>dificultad con las conexiones a base de datos.</w:t>
             </w:r>
-          </w:p>
-        </w:tc>
-      </w:tr>
-      <w:tr>
-        <w:trPr>
-          <w:trHeight w:val="279"/>
-          <w:jc w:val="center"/>
-        </w:trPr>
-        <w:tc>
-          <w:tcPr>
-            <w:tcW w:w="592" w:type="pct"/>
-          </w:tcPr>
-          <w:p>
-            <w:pPr>
-              <w:rPr>
-                <w:lang w:val="es-ES"/>
-              </w:rPr>
-            </w:pPr>
-          </w:p>
-        </w:tc>
-        <w:tc>
-          <w:tcPr>
-            <w:tcW w:w="547" w:type="pct"/>
-          </w:tcPr>
-          <w:p>
-            <w:pPr>
-              <w:rPr>
-                <w:lang w:val="es-ES"/>
-              </w:rPr>
-            </w:pPr>
-          </w:p>
-        </w:tc>
-        <w:tc>
-          <w:tcPr>
-            <w:tcW w:w="740" w:type="pct"/>
-          </w:tcPr>
-          <w:p>
-            <w:pPr>
-              <w:rPr>
-                <w:lang w:val="es-ES"/>
-              </w:rPr>
-            </w:pPr>
-          </w:p>
-        </w:tc>
-        <w:tc>
-          <w:tcPr>
-            <w:tcW w:w="557" w:type="pct"/>
-          </w:tcPr>
-          <w:p>
-            <w:pPr>
-              <w:rPr>
-                <w:lang w:val="es-ES"/>
-              </w:rPr>
-            </w:pPr>
-          </w:p>
-        </w:tc>
-        <w:tc>
-          <w:tcPr>
-            <w:tcW w:w="839" w:type="pct"/>
-          </w:tcPr>
-          <w:p>
-            <w:pPr>
-              <w:rPr>
-                <w:lang w:val="es-ES"/>
-              </w:rPr>
-            </w:pPr>
-          </w:p>
-        </w:tc>
-        <w:tc>
-          <w:tcPr>
-            <w:tcW w:w="425" w:type="pct"/>
-          </w:tcPr>
-          <w:p>
-            <w:pPr>
-              <w:rPr>
-                <w:lang w:val="es-ES"/>
-              </w:rPr>
-            </w:pPr>
-          </w:p>
-        </w:tc>
-        <w:tc>
-          <w:tcPr>
-            <w:tcW w:w="552" w:type="pct"/>
-          </w:tcPr>
-          <w:p>
-            <w:pPr>
-              <w:rPr>
-                <w:lang w:val="es-ES"/>
-              </w:rPr>
-            </w:pPr>
-          </w:p>
-        </w:tc>
-        <w:tc>
-          <w:tcPr>
-            <w:tcW w:w="748" w:type="pct"/>
-          </w:tcPr>
-          <w:p>
-            <w:pPr>
-              <w:rPr>
-                <w:lang w:val="es-ES"/>
-              </w:rPr>
-            </w:pPr>
           </w:p>
         </w:tc>
       </w:tr>
@@ -2554,375 +2452,15 @@
           <w:lang w:val="es-PE"/>
         </w:rPr>
       </w:pPr>
-    </w:p>
-    <w:p>
-      <w:pPr>
-        <w:overflowPunct/>
-        <w:autoSpaceDE/>
-        <w:autoSpaceDN/>
-        <w:adjustRightInd/>
-        <w:textAlignment w:val="auto"/>
-        <w:rPr>
-          <w:i/>
-          <w:lang w:val="es-PE"/>
-        </w:rPr>
-      </w:pPr>
-      <w:r>
-        <w:rPr>
-          <w:i/>
-          <w:lang w:val="es-PE"/>
-        </w:rPr>
-        <w:br w:type="page"/>
-      </w:r>
-    </w:p>
-    <w:p>
-      <w:pPr>
-        <w:ind w:left="142"/>
-        <w:rPr>
-          <w:b/>
-          <w:smallCaps/>
-          <w:sz w:val="18"/>
-          <w:szCs w:val="18"/>
-          <w:lang w:val="es-ES"/>
-        </w:rPr>
-      </w:pPr>
-      <w:r>
-        <w:rPr>
-          <w:b/>
-          <w:smallCaps/>
-          <w:sz w:val="18"/>
-          <w:szCs w:val="18"/>
-          <w:lang w:val="es-ES"/>
-        </w:rPr>
-        <w:lastRenderedPageBreak/>
-        <w:t xml:space="preserve">Instrucciones de llenado: </w:t>
-      </w:r>
-      <w:r>
-        <w:rPr>
-          <w:i/>
-          <w:smallCaps/>
-          <w:sz w:val="18"/>
-          <w:szCs w:val="18"/>
-          <w:lang w:val="es-PE"/>
-        </w:rPr>
-        <w:t>Este documento registra las métricas de calidad a utilizar en el proyecto. Este documento consta de los siguientes campos:</w:t>
-      </w:r>
-    </w:p>
-    <w:p>
-      <w:pPr>
-        <w:ind w:left="142"/>
-        <w:rPr>
-          <w:b/>
-          <w:smallCaps/>
-          <w:sz w:val="18"/>
-          <w:szCs w:val="18"/>
-          <w:lang w:val="es-ES"/>
-        </w:rPr>
-      </w:pPr>
-    </w:p>
-    <w:p>
-      <w:pPr>
-        <w:numPr>
-          <w:ilvl w:val="0"/>
-          <w:numId w:val="10"/>
-        </w:numPr>
-        <w:ind w:left="142" w:hanging="142"/>
-        <w:jc w:val="both"/>
-        <w:rPr>
-          <w:b/>
-          <w:smallCaps/>
-          <w:sz w:val="18"/>
-          <w:szCs w:val="18"/>
-          <w:lang w:val="es-ES"/>
-        </w:rPr>
-      </w:pPr>
-      <w:r>
-        <w:rPr>
-          <w:b/>
-          <w:smallCaps/>
-          <w:sz w:val="18"/>
-          <w:szCs w:val="18"/>
-          <w:lang w:val="es-ES"/>
-        </w:rPr>
-        <w:t xml:space="preserve">Factor Relevante de Calidad: </w:t>
-      </w:r>
-      <w:r>
-        <w:rPr>
-          <w:i/>
-          <w:smallCaps/>
-          <w:sz w:val="18"/>
-          <w:szCs w:val="18"/>
-          <w:lang w:val="es-ES"/>
-        </w:rPr>
-        <w:t>{Calidad; Grado en el que un conjunto de características inherentes satisface los requisitos}. Especificar cuál es el factor de calidad relevante que da origen a la métrica.</w:t>
-      </w:r>
-    </w:p>
-    <w:p>
-      <w:pPr>
-        <w:numPr>
-          <w:ilvl w:val="0"/>
-          <w:numId w:val="10"/>
-        </w:numPr>
-        <w:ind w:left="142" w:hanging="142"/>
-        <w:jc w:val="both"/>
-        <w:rPr>
-          <w:i/>
-          <w:smallCaps/>
-          <w:sz w:val="18"/>
-          <w:szCs w:val="18"/>
-          <w:lang w:val="es-ES"/>
-        </w:rPr>
-      </w:pPr>
-      <w:r>
-        <w:rPr>
-          <w:b/>
-          <w:smallCaps/>
-          <w:sz w:val="18"/>
-          <w:szCs w:val="18"/>
-          <w:lang w:val="es-ES"/>
-        </w:rPr>
-        <w:t>Métrica de Calidad:</w:t>
-      </w:r>
-      <w:r>
-        <w:rPr>
-          <w:smallCaps/>
-          <w:sz w:val="18"/>
-          <w:szCs w:val="18"/>
-          <w:lang w:val="es-ES"/>
-        </w:rPr>
-        <w:t xml:space="preserve"> {</w:t>
-      </w:r>
-      <w:r>
-        <w:rPr>
-          <w:i/>
-          <w:smallCaps/>
-          <w:sz w:val="18"/>
-          <w:szCs w:val="18"/>
-          <w:lang w:val="es-ES"/>
-        </w:rPr>
-        <w:t xml:space="preserve">Es una descripción de un atributo del proyecto o del producto y de la manera en que se mide dicho atributo}. Describir de manera específica un atributo del producto o del proyecto, y la manera en que lo medirá el proceso de control de calidad. </w:t>
-      </w:r>
-    </w:p>
-    <w:p>
-      <w:pPr>
-        <w:numPr>
-          <w:ilvl w:val="0"/>
-          <w:numId w:val="10"/>
-        </w:numPr>
-        <w:ind w:left="142" w:hanging="142"/>
-        <w:jc w:val="both"/>
-        <w:rPr>
-          <w:i/>
-          <w:smallCaps/>
-          <w:sz w:val="18"/>
-          <w:szCs w:val="18"/>
-          <w:lang w:val="es-ES"/>
-        </w:rPr>
-      </w:pPr>
-      <w:r>
-        <w:rPr>
-          <w:b/>
-          <w:smallCaps/>
-          <w:sz w:val="18"/>
-          <w:szCs w:val="18"/>
-          <w:lang w:val="es-ES"/>
-        </w:rPr>
-        <w:t xml:space="preserve">Método de Medición: </w:t>
-      </w:r>
-      <w:r>
-        <w:rPr>
-          <w:i/>
-          <w:smallCaps/>
-          <w:sz w:val="18"/>
-          <w:szCs w:val="18"/>
-          <w:lang w:val="es-ES"/>
-        </w:rPr>
-        <w:t>{Una medida es un valor real}. Definir los pasos y consideraciones para efectuar la medición.</w:t>
-      </w:r>
-    </w:p>
-    <w:p>
-      <w:pPr>
-        <w:numPr>
-          <w:ilvl w:val="0"/>
-          <w:numId w:val="10"/>
-        </w:numPr>
-        <w:ind w:left="142" w:hanging="142"/>
-        <w:jc w:val="both"/>
-        <w:rPr>
-          <w:i/>
-          <w:smallCaps/>
-          <w:sz w:val="18"/>
-          <w:szCs w:val="18"/>
-          <w:lang w:val="es-ES"/>
-        </w:rPr>
-      </w:pPr>
-      <w:r>
-        <w:rPr>
-          <w:b/>
-          <w:smallCaps/>
-          <w:sz w:val="18"/>
-          <w:szCs w:val="18"/>
-          <w:lang w:val="es-ES"/>
-        </w:rPr>
-        <w:t>Objetivo de Calidad:</w:t>
-      </w:r>
-      <w:r>
-        <w:rPr>
-          <w:smallCaps/>
-          <w:sz w:val="18"/>
-          <w:szCs w:val="18"/>
-          <w:lang w:val="es-ES"/>
-        </w:rPr>
-        <w:t xml:space="preserve"> </w:t>
-      </w:r>
-      <w:r>
-        <w:rPr>
-          <w:i/>
-          <w:smallCaps/>
-          <w:sz w:val="18"/>
-          <w:szCs w:val="18"/>
-          <w:lang w:val="es-ES"/>
-        </w:rPr>
-        <w:t>Especificar el resultado deseado para la métrica.</w:t>
-      </w:r>
-    </w:p>
-    <w:p>
-      <w:pPr>
-        <w:numPr>
-          <w:ilvl w:val="0"/>
-          <w:numId w:val="10"/>
-        </w:numPr>
-        <w:ind w:left="142" w:hanging="142"/>
-        <w:jc w:val="both"/>
-        <w:rPr>
-          <w:i/>
-          <w:smallCaps/>
-          <w:sz w:val="18"/>
-          <w:szCs w:val="18"/>
-          <w:lang w:val="es-ES"/>
-        </w:rPr>
-      </w:pPr>
-      <w:r>
-        <w:rPr>
-          <w:b/>
-          <w:smallCaps/>
-          <w:sz w:val="18"/>
-          <w:szCs w:val="18"/>
-          <w:lang w:val="es-ES"/>
-        </w:rPr>
-        <w:t xml:space="preserve">Tolerancia: </w:t>
-      </w:r>
-      <w:r>
-        <w:rPr>
-          <w:i/>
-          <w:smallCaps/>
-          <w:sz w:val="18"/>
-          <w:szCs w:val="18"/>
-          <w:lang w:val="es-ES"/>
-        </w:rPr>
-        <w:t>Definir las variaciones permitidas de las métricas. Si el objetivo de calidad es mantenerse dentro del límite de ±10% del presupuesto aprobado, por ejemplo, la métrica específica puede consistir en medir el costo de cada entregable y determinar el porcentaje de variación con respecto al presupuesto aprobado para ese entregable.</w:t>
-      </w:r>
-    </w:p>
-    <w:p>
-      <w:pPr>
-        <w:numPr>
-          <w:ilvl w:val="0"/>
-          <w:numId w:val="10"/>
-        </w:numPr>
-        <w:overflowPunct/>
-        <w:autoSpaceDE/>
-        <w:autoSpaceDN/>
-        <w:adjustRightInd/>
-        <w:ind w:left="142" w:hanging="142"/>
-        <w:jc w:val="both"/>
-        <w:textAlignment w:val="auto"/>
-        <w:rPr>
-          <w:i/>
-          <w:smallCaps/>
-          <w:sz w:val="18"/>
-          <w:szCs w:val="18"/>
-          <w:lang w:val="es-PE"/>
-        </w:rPr>
-      </w:pPr>
-      <w:r>
-        <w:rPr>
-          <w:b/>
-          <w:smallCaps/>
-          <w:sz w:val="18"/>
-          <w:szCs w:val="18"/>
-          <w:lang w:val="es-ES"/>
-        </w:rPr>
-        <w:t>Medición de Métrica:</w:t>
-      </w:r>
-      <w:r>
-        <w:rPr>
-          <w:smallCaps/>
-          <w:sz w:val="18"/>
-          <w:szCs w:val="18"/>
-          <w:lang w:val="es-ES"/>
-        </w:rPr>
-        <w:t xml:space="preserve"> </w:t>
-      </w:r>
-      <w:r>
-        <w:rPr>
-          <w:i/>
-          <w:smallCaps/>
-          <w:sz w:val="18"/>
-          <w:szCs w:val="18"/>
-          <w:lang w:val="es-ES"/>
-        </w:rPr>
-        <w:t>Definir la fecha del momento de medición de la métrica y el resultado obtenido.</w:t>
-      </w:r>
-    </w:p>
-    <w:p>
-      <w:pPr>
-        <w:numPr>
-          <w:ilvl w:val="0"/>
-          <w:numId w:val="10"/>
-        </w:numPr>
-        <w:overflowPunct/>
-        <w:autoSpaceDE/>
-        <w:autoSpaceDN/>
-        <w:adjustRightInd/>
-        <w:ind w:left="142" w:hanging="142"/>
-        <w:jc w:val="both"/>
-        <w:textAlignment w:val="auto"/>
-        <w:rPr>
-          <w:i/>
-          <w:smallCaps/>
-          <w:sz w:val="18"/>
-          <w:szCs w:val="18"/>
-          <w:lang w:val="es-PE"/>
-        </w:rPr>
-      </w:pPr>
-      <w:r>
-        <w:rPr>
-          <w:b/>
-          <w:smallCaps/>
-          <w:sz w:val="18"/>
-          <w:szCs w:val="18"/>
-          <w:lang w:val="es-ES"/>
-        </w:rPr>
-        <w:t xml:space="preserve">Observaciones: </w:t>
-      </w:r>
-      <w:r>
-        <w:rPr>
-          <w:i/>
-          <w:smallCaps/>
-          <w:sz w:val="18"/>
-          <w:szCs w:val="18"/>
-          <w:lang w:val="es-ES"/>
-        </w:rPr>
-        <w:t>Especificar otros comentarios u observaciones adicionales.</w:t>
-      </w:r>
+      <w:bookmarkStart w:id="0" w:name="_GoBack"/>
+      <w:bookmarkEnd w:id="0"/>
     </w:p>
     <w:sectPr>
       <w:headerReference w:type="even" r:id="rId7"/>
       <w:headerReference w:type="default" r:id="rId8"/>
-      <w:footerReference w:type="even" r:id="rId9"/>
-      <w:footerReference w:type="default" r:id="rId10"/>
-      <w:headerReference w:type="first" r:id="rId11"/>
-      <w:footerReference w:type="first" r:id="rId12"/>
+      <w:footerReference w:type="default" r:id="rId9"/>
+      <w:headerReference w:type="first" r:id="rId10"/>
+      <w:footerReference w:type="first" r:id="rId11"/>
       <w:pgSz w:w="16834" w:h="11909" w:orient="landscape" w:code="9"/>
       <w:pgMar w:top="1417" w:right="1701" w:bottom="1417" w:left="1701" w:header="709" w:footer="215" w:gutter="0"/>
       <w:cols w:space="720"/>
@@ -2959,16 +2497,6 @@
 </file>
 
 <file path=word/footer1.xml><?xml version="1.0" encoding="utf-8"?>
-<w:ftr xmlns:wpc="http://schemas.microsoft.com/office/word/2010/wordprocessingCanvas" xmlns:cx="http://schemas.microsoft.com/office/drawing/2014/chartex" xmlns:cx1="http://schemas.microsoft.com/office/drawing/2015/9/8/chartex" xmlns:mc="http://schemas.openxmlformats.org/markup-compatibility/2006" xmlns:o="urn:schemas-microsoft-com:office:office" xmlns:r="http://schemas.openxmlformats.org/officeDocument/2006/relationships" xmlns:m="http://schemas.openxmlformats.org/officeDocument/2006/math" xmlns:v="urn:schemas-microsoft-com:vml" xmlns:wp14="http://schemas.microsoft.com/office/word/2010/wordprocessingDrawing" xmlns:wp="http://schemas.openxmlformats.org/drawingml/2006/wordprocessingDrawing" xmlns:w10="urn:schemas-microsoft-com:office:word" xmlns:w="http://schemas.openxmlformats.org/wordprocessingml/2006/main" xmlns:w14="http://schemas.microsoft.com/office/word/2010/wordml" xmlns:w15="http://schemas.microsoft.com/office/word/2012/wordml" xmlns:w16se="http://schemas.microsoft.com/office/word/2015/wordml/symex" xmlns:wpg="http://schemas.microsoft.com/office/word/2010/wordprocessingGroup" xmlns:wpi="http://schemas.microsoft.com/office/word/2010/wordprocessingInk" xmlns:wne="http://schemas.microsoft.com/office/word/2006/wordml" xmlns:wps="http://schemas.microsoft.com/office/word/2010/wordprocessingShape" mc:Ignorable="w14 w15 w16se wp14">
-  <w:p>
-    <w:pPr>
-      <w:pStyle w:val="Piedepgina"/>
-    </w:pPr>
-  </w:p>
-</w:ftr>
-</file>
-
-<file path=word/footer2.xml><?xml version="1.0" encoding="utf-8"?>
 <w:ftr xmlns:wpc="http://schemas.microsoft.com/office/word/2010/wordprocessingCanvas" xmlns:cx="http://schemas.microsoft.com/office/drawing/2014/chartex" xmlns:cx1="http://schemas.microsoft.com/office/drawing/2015/9/8/chartex" xmlns:mc="http://schemas.openxmlformats.org/markup-compatibility/2006" xmlns:o="urn:schemas-microsoft-com:office:office" xmlns:r="http://schemas.openxmlformats.org/officeDocument/2006/relationships" xmlns:m="http://schemas.openxmlformats.org/officeDocument/2006/math" xmlns:v="urn:schemas-microsoft-com:vml" xmlns:wp14="http://schemas.microsoft.com/office/word/2010/wordprocessingDrawing" xmlns:wp="http://schemas.openxmlformats.org/drawingml/2006/wordprocessingDrawing" xmlns:w10="urn:schemas-microsoft-com:office:word" xmlns:w="http://schemas.openxmlformats.org/wordprocessingml/2006/main" xmlns:w14="http://schemas.microsoft.com/office/word/2010/wordml" xmlns:w15="http://schemas.microsoft.com/office/word/2012/wordml" xmlns:w16se="http://schemas.microsoft.com/office/word/2015/wordml/symex" xmlns:wpg="http://schemas.microsoft.com/office/word/2010/wordprocessingGroup" xmlns:wpi="http://schemas.microsoft.com/office/word/2010/wordprocessingInk" xmlns:wne="http://schemas.microsoft.com/office/word/2006/wordml" xmlns:wps="http://schemas.microsoft.com/office/word/2010/wordprocessingShape" mc:Ignorable="w14 w15 w16se wp14">
   <w:tbl>
     <w:tblPr>
@@ -3005,122 +2533,6 @@
               <w:lang w:val="es-ES"/>
             </w:rPr>
           </w:pPr>
-          <w:r>
-            <w:rPr>
-              <w:rFonts w:ascii="Verdana" w:hAnsi="Verdana"/>
-              <w:sz w:val="14"/>
-              <w:szCs w:val="14"/>
-              <w:lang w:val="es-ES"/>
-            </w:rPr>
-            <w:t xml:space="preserve">El logotipo </w:t>
-          </w:r>
-          <w:r>
-            <w:rPr>
-              <w:rFonts w:ascii="Verdana" w:hAnsi="Verdana"/>
-              <w:sz w:val="14"/>
-              <w:szCs w:val="14"/>
-              <w:lang w:val="es-ES"/>
-            </w:rPr>
-            <w:t xml:space="preserve">PMI </w:t>
-          </w:r>
-          <w:proofErr w:type="spellStart"/>
-          <w:r>
-            <w:rPr>
-              <w:rFonts w:ascii="Verdana" w:hAnsi="Verdana"/>
-              <w:sz w:val="14"/>
-              <w:szCs w:val="14"/>
-              <w:lang w:val="es-ES"/>
-            </w:rPr>
-            <w:t>Registe</w:t>
-          </w:r>
-          <w:r>
-            <w:rPr>
-              <w:rFonts w:ascii="Verdana" w:hAnsi="Verdana"/>
-              <w:sz w:val="14"/>
-              <w:szCs w:val="14"/>
-              <w:lang w:val="es-ES"/>
-            </w:rPr>
-            <w:t>red</w:t>
-          </w:r>
-          <w:proofErr w:type="spellEnd"/>
-          <w:r>
-            <w:rPr>
-              <w:rFonts w:ascii="Verdana" w:hAnsi="Verdana"/>
-              <w:sz w:val="14"/>
-              <w:szCs w:val="14"/>
-              <w:lang w:val="es-ES"/>
-            </w:rPr>
-            <w:t xml:space="preserve"> </w:t>
-          </w:r>
-          <w:proofErr w:type="spellStart"/>
-          <w:r>
-            <w:rPr>
-              <w:rFonts w:ascii="Verdana" w:hAnsi="Verdana"/>
-              <w:sz w:val="14"/>
-              <w:szCs w:val="14"/>
-              <w:lang w:val="es-ES"/>
-            </w:rPr>
-            <w:t>Education</w:t>
-          </w:r>
-          <w:proofErr w:type="spellEnd"/>
-          <w:r>
-            <w:rPr>
-              <w:rFonts w:ascii="Verdana" w:hAnsi="Verdana"/>
-              <w:sz w:val="14"/>
-              <w:szCs w:val="14"/>
-              <w:lang w:val="es-ES"/>
-            </w:rPr>
-            <w:t xml:space="preserve"> </w:t>
-          </w:r>
-          <w:proofErr w:type="spellStart"/>
-          <w:r>
-            <w:rPr>
-              <w:rFonts w:ascii="Verdana" w:hAnsi="Verdana"/>
-              <w:sz w:val="14"/>
-              <w:szCs w:val="14"/>
-              <w:lang w:val="es-ES"/>
-            </w:rPr>
-            <w:t>Provider</w:t>
-          </w:r>
-          <w:proofErr w:type="spellEnd"/>
-          <w:r>
-            <w:rPr>
-              <w:rFonts w:ascii="Verdana" w:hAnsi="Verdana"/>
-              <w:sz w:val="14"/>
-              <w:szCs w:val="14"/>
-              <w:lang w:val="es-ES"/>
-            </w:rPr>
-            <w:t xml:space="preserve"> es una</w:t>
-          </w:r>
-          <w:r>
-            <w:rPr>
-              <w:rFonts w:ascii="Verdana" w:hAnsi="Verdana"/>
-              <w:sz w:val="14"/>
-              <w:szCs w:val="14"/>
-              <w:lang w:val="es-ES"/>
-            </w:rPr>
-            <w:t xml:space="preserve"> marca registrada del Project Management </w:t>
-          </w:r>
-          <w:proofErr w:type="spellStart"/>
-          <w:r>
-            <w:rPr>
-              <w:rFonts w:ascii="Verdana" w:hAnsi="Verdana"/>
-              <w:sz w:val="14"/>
-              <w:szCs w:val="14"/>
-              <w:lang w:val="es-ES"/>
-            </w:rPr>
-            <w:t>Institute</w:t>
-          </w:r>
-          <w:proofErr w:type="spellEnd"/>
-          <w:r>
-            <w:rPr>
-              <w:rFonts w:ascii="Verdana" w:hAnsi="Verdana"/>
-              <w:sz w:val="14"/>
-              <w:szCs w:val="14"/>
-              <w:lang w:val="es-ES"/>
-            </w:rPr>
-            <w:t>, Inc.</w:t>
-          </w:r>
         </w:p>
       </w:tc>
     </w:tr>
@@ -3137,7 +2549,7 @@
 </w:ftr>
 </file>
 
-<file path=word/footer3.xml><?xml version="1.0" encoding="utf-8"?>
+<file path=word/footer2.xml><?xml version="1.0" encoding="utf-8"?>
 <w:ftr xmlns:wpc="http://schemas.microsoft.com/office/word/2010/wordprocessingCanvas" xmlns:cx="http://schemas.microsoft.com/office/drawing/2014/chartex" xmlns:cx1="http://schemas.microsoft.com/office/drawing/2015/9/8/chartex" xmlns:mc="http://schemas.openxmlformats.org/markup-compatibility/2006" xmlns:o="urn:schemas-microsoft-com:office:office" xmlns:r="http://schemas.openxmlformats.org/officeDocument/2006/relationships" xmlns:m="http://schemas.openxmlformats.org/officeDocument/2006/math" xmlns:v="urn:schemas-microsoft-com:vml" xmlns:wp14="http://schemas.microsoft.com/office/word/2010/wordprocessingDrawing" xmlns:wp="http://schemas.openxmlformats.org/drawingml/2006/wordprocessingDrawing" xmlns:w10="urn:schemas-microsoft-com:office:word" xmlns:w="http://schemas.openxmlformats.org/wordprocessingml/2006/main" xmlns:w14="http://schemas.microsoft.com/office/word/2010/wordml" xmlns:w15="http://schemas.microsoft.com/office/word/2012/wordml" xmlns:w16se="http://schemas.microsoft.com/office/word/2015/wordml/symex" xmlns:wpg="http://schemas.microsoft.com/office/word/2010/wordprocessingGroup" xmlns:wpi="http://schemas.microsoft.com/office/word/2010/wordprocessingInk" xmlns:wne="http://schemas.microsoft.com/office/word/2006/wordml" xmlns:wps="http://schemas.microsoft.com/office/word/2010/wordprocessingShape" mc:Ignorable="w14 w15 w16se wp14">
   <w:tbl>
     <w:tblPr>
@@ -3439,7 +2851,16 @@
               <w:szCs w:val="16"/>
               <w:lang w:val="es-PE"/>
             </w:rPr>
-            <w:t>FGPR690 - Versión 1.0</w:t>
+            <w:t xml:space="preserve">ACHP_008 </w:t>
+          </w:r>
+          <w:r>
+            <w:rPr>
+              <w:rFonts w:ascii="Verdana" w:hAnsi="Verdana"/>
+              <w:sz w:val="16"/>
+              <w:szCs w:val="16"/>
+              <w:lang w:val="es-PE"/>
+            </w:rPr>
+            <w:t xml:space="preserve"> - Versión 1.0</w:t>
           </w:r>
         </w:p>
       </w:tc>
@@ -3585,8 +3006,6 @@
             </w:rPr>
             <w:t>ACHP_008</w:t>
           </w:r>
-          <w:bookmarkStart w:id="0" w:name="_GoBack"/>
-          <w:bookmarkEnd w:id="0"/>
           <w:r>
             <w:rPr>
               <w:rFonts w:ascii="Verdana" w:hAnsi="Verdana"/>

</xml_diff>